<commit_message>
update documentation and postman example
</commit_message>
<xml_diff>
--- a/Documentation.docx
+++ b/Documentation.docx
@@ -1,42 +1,38 @@
 
 <file path=word/document.xml><?xml version="1.0" encoding="utf-8"?>
-<w:document xmlns:wpc="http://schemas.microsoft.com/office/word/2010/wordprocessingCanvas" xmlns:cx="http://schemas.microsoft.com/office/drawing/2014/chartex" xmlns:cx1="http://schemas.microsoft.com/office/drawing/2015/9/8/chartex" xmlns:cx2="http://schemas.microsoft.com/office/drawing/2015/10/21/chartex" xmlns:cx3="http://schemas.microsoft.com/office/drawing/2016/5/9/chartex" xmlns:cx4="http://schemas.microsoft.com/office/drawing/2016/5/10/chartex" xmlns:cx5="http://schemas.microsoft.com/office/drawing/2016/5/11/chartex" xmlns:cx6="http://schemas.microsoft.com/office/drawing/2016/5/12/chartex" xmlns:cx7="http://schemas.microsoft.com/office/drawing/2016/5/13/chartex" xmlns:cx8="http://schemas.microsoft.com/office/drawing/2016/5/14/chartex" xmlns:mc="http://schemas.openxmlformats.org/markup-compatibility/2006" xmlns:aink="http://schemas.microsoft.com/office/drawing/2016/ink" xmlns:am3d="http://schemas.microsoft.com/office/drawing/2017/model3d" xmlns:o="urn:schemas-microsoft-com:office:office" xmlns:oel="http://schemas.microsoft.com/office/2019/extlst" xmlns:r="http://schemas.openxmlformats.org/officeDocument/2006/relationships" xmlns:m="http://schemas.openxmlformats.org/officeDocument/2006/math" xmlns:v="urn:schemas-microsoft-com:vml" xmlns:wp14="http://schemas.microsoft.com/office/word/2010/wordprocessingDrawing" xmlns:wp="http://schemas.openxmlformats.org/drawingml/2006/wordprocessingDrawing" xmlns:w10="urn:schemas-microsoft-com:office:word" xmlns:w="http://schemas.openxmlformats.org/wordprocessingml/2006/main" xmlns:w14="http://schemas.microsoft.com/office/word/2010/wordml" xmlns:w15="http://schemas.microsoft.com/office/word/2012/wordml" xmlns:w16cex="http://schemas.microsoft.com/office/word/2018/wordml/cex" xmlns:w16cid="http://schemas.microsoft.com/office/word/2016/wordml/cid" xmlns:w16="http://schemas.microsoft.com/office/word/2018/wordml" xmlns:w16sdtdh="http://schemas.microsoft.com/office/word/2020/wordml/sdtdatahash" xmlns:w16se="http://schemas.microsoft.com/office/word/2015/wordml/symex" xmlns:wpg="http://schemas.microsoft.com/office/word/2010/wordprocessingGroup" xmlns:wpi="http://schemas.microsoft.com/office/word/2010/wordprocessingInk" xmlns:wne="http://schemas.microsoft.com/office/word/2006/wordml" xmlns:wps="http://schemas.microsoft.com/office/word/2010/wordprocessingShape" mc:Ignorable="w14 w15 w16se w16cid w16 w16cex w16sdtdh wp14">
+<w:document xmlns:wpc="http://schemas.microsoft.com/office/word/2010/wordprocessingCanvas" xmlns:cx="http://schemas.microsoft.com/office/drawing/2014/chartex" xmlns:cx1="http://schemas.microsoft.com/office/drawing/2015/9/8/chartex" xmlns:cx2="http://schemas.microsoft.com/office/drawing/2015/10/21/chartex" xmlns:cx3="http://schemas.microsoft.com/office/drawing/2016/5/9/chartex" xmlns:cx4="http://schemas.microsoft.com/office/drawing/2016/5/10/chartex" xmlns:cx5="http://schemas.microsoft.com/office/drawing/2016/5/11/chartex" xmlns:cx6="http://schemas.microsoft.com/office/drawing/2016/5/12/chartex" xmlns:cx7="http://schemas.microsoft.com/office/drawing/2016/5/13/chartex" xmlns:cx8="http://schemas.microsoft.com/office/drawing/2016/5/14/chartex" xmlns:mc="http://schemas.openxmlformats.org/markup-compatibility/2006" xmlns:aink="http://schemas.microsoft.com/office/drawing/2016/ink" xmlns:am3d="http://schemas.microsoft.com/office/drawing/2017/model3d" xmlns:o="urn:schemas-microsoft-com:office:office" xmlns:r="http://schemas.openxmlformats.org/officeDocument/2006/relationships" xmlns:m="http://schemas.openxmlformats.org/officeDocument/2006/math" xmlns:v="urn:schemas-microsoft-com:vml" xmlns:wp14="http://schemas.microsoft.com/office/word/2010/wordprocessingDrawing" xmlns:wp="http://schemas.openxmlformats.org/drawingml/2006/wordprocessingDrawing" xmlns:w10="urn:schemas-microsoft-com:office:word" xmlns:w="http://schemas.openxmlformats.org/wordprocessingml/2006/main" xmlns:w14="http://schemas.microsoft.com/office/word/2010/wordml" xmlns:w15="http://schemas.microsoft.com/office/word/2012/wordml" xmlns:w16cid="http://schemas.microsoft.com/office/word/2016/wordml/cid" xmlns:w16se="http://schemas.microsoft.com/office/word/2015/wordml/symex" xmlns:wpg="http://schemas.microsoft.com/office/word/2010/wordprocessingGroup" xmlns:wpi="http://schemas.microsoft.com/office/word/2010/wordprocessingInk" xmlns:wne="http://schemas.microsoft.com/office/word/2006/wordml" xmlns:wps="http://schemas.microsoft.com/office/word/2010/wordprocessingShape" mc:Ignorable="w14 w15 w16se w16cid wp14">
   <w:body>
     <w:p>
       <w:pPr>
-        <w:pStyle w:val="Heading1"/>
+        <w:pStyle w:val="Ttulo1"/>
         <w:rPr>
           <w:lang w:val="es-AR"/>
         </w:rPr>
       </w:pPr>
-      <w:proofErr w:type="spellStart"/>
       <w:r>
         <w:rPr>
           <w:lang w:val="es-AR"/>
         </w:rPr>
         <w:t>Documentation</w:t>
       </w:r>
-      <w:proofErr w:type="spellEnd"/>
-    </w:p>
-    <w:p>
-      <w:pPr>
-        <w:pStyle w:val="Heading2"/>
+    </w:p>
+    <w:p>
+      <w:pPr>
+        <w:pStyle w:val="Ttulo2"/>
         <w:rPr>
           <w:lang w:val="es-AR"/>
         </w:rPr>
       </w:pPr>
-      <w:proofErr w:type="spellStart"/>
       <w:r>
         <w:rPr>
           <w:lang w:val="es-AR"/>
         </w:rPr>
         <w:t>Architecture</w:t>
       </w:r>
-      <w:proofErr w:type="spellEnd"/>
-    </w:p>
-    <w:p>
-      <w:pPr>
-        <w:pStyle w:val="Heading2"/>
+    </w:p>
+    <w:p>
+      <w:pPr>
+        <w:pStyle w:val="Ttulo2"/>
         <w:rPr>
           <w:lang w:val="es-AR"/>
         </w:rPr>
@@ -50,6 +46,7 @@
       </w:pPr>
       <w:r>
         <w:rPr>
+          <w:noProof/>
           <w:lang w:val="es-AR"/>
         </w:rPr>
         <w:drawing>
@@ -98,7 +95,7 @@
     </w:p>
     <w:p>
       <w:pPr>
-        <w:pStyle w:val="Heading2"/>
+        <w:pStyle w:val="Ttulo2"/>
       </w:pPr>
       <w:r>
         <w:t>Turn-on the server</w:t>
@@ -106,7 +103,7 @@
     </w:p>
     <w:p>
       <w:pPr>
-        <w:pStyle w:val="Heading3"/>
+        <w:pStyle w:val="Ttulo3"/>
       </w:pPr>
       <w:proofErr w:type="spellStart"/>
       <w:r>
@@ -123,46 +120,30 @@
           <w:lang w:val="es-AR"/>
         </w:rPr>
       </w:pPr>
-      <w:proofErr w:type="spellStart"/>
       <w:r>
         <w:rPr>
           <w:lang w:val="es-AR"/>
         </w:rPr>
-        <w:t>Install</w:t>
-      </w:r>
-      <w:proofErr w:type="spellEnd"/>
-      <w:r>
+        <w:t>Docker.</w:t>
+      </w:r>
+    </w:p>
+    <w:p>
+      <w:pPr>
+        <w:pStyle w:val="Ttulo3"/>
         <w:rPr>
           <w:lang w:val="es-AR"/>
         </w:rPr>
-        <w:t xml:space="preserve"> Docker.</w:t>
-      </w:r>
-    </w:p>
-    <w:p>
-      <w:pPr>
-        <w:pStyle w:val="Heading3"/>
+      </w:pPr>
+      <w:r>
         <w:rPr>
           <w:lang w:val="es-AR"/>
         </w:rPr>
-      </w:pPr>
-      <w:proofErr w:type="spellStart"/>
-      <w:r>
-        <w:rPr>
-          <w:lang w:val="es-AR"/>
-        </w:rPr>
-        <w:t>Steps</w:t>
-      </w:r>
-      <w:proofErr w:type="spellEnd"/>
-      <w:r>
-        <w:rPr>
-          <w:lang w:val="es-AR"/>
-        </w:rPr>
-        <w:t>:</w:t>
-      </w:r>
-    </w:p>
-    <w:p>
-      <w:pPr>
-        <w:pStyle w:val="ListParagraph"/>
+        <w:t>Steps:</w:t>
+      </w:r>
+    </w:p>
+    <w:p>
+      <w:pPr>
+        <w:pStyle w:val="Prrafodelista"/>
         <w:numPr>
           <w:ilvl w:val="0"/>
           <w:numId w:val="1"/>
@@ -174,7 +155,7 @@
       <w:hyperlink r:id="rId6" w:history="1">
         <w:r>
           <w:rPr>
-            <w:rStyle w:val="Hyperlink"/>
+            <w:rStyle w:val="Hipervnculo"/>
           </w:rPr>
           <w:t>https://github.com/MatiiTomaino/ChallengeTecnicoMeli-MatiasTomaino</w:t>
         </w:r>
@@ -183,9 +164,664 @@
         <w:t>)</w:t>
       </w:r>
     </w:p>
+    <w:p>
+      <w:pPr>
+        <w:pStyle w:val="Prrafodelista"/>
+        <w:numPr>
+          <w:ilvl w:val="0"/>
+          <w:numId w:val="1"/>
+        </w:numPr>
+      </w:pPr>
+      <w:r>
+        <w:t xml:space="preserve">Move to </w:t>
+      </w:r>
+      <w:proofErr w:type="spellStart"/>
+      <w:r>
+        <w:t>ChallengeTecnicoMeli-MatiasTomaino</w:t>
+      </w:r>
+      <w:proofErr w:type="spellEnd"/>
+      <w:r>
+        <w:t>/Backend/</w:t>
+      </w:r>
+      <w:proofErr w:type="spellStart"/>
+      <w:r>
+        <w:t>TraceIp</w:t>
+      </w:r>
+      <w:proofErr w:type="spellEnd"/>
+    </w:p>
+    <w:p>
+      <w:pPr>
+        <w:ind w:left="360"/>
+      </w:pPr>
+      <w:r>
+        <w:drawing>
+          <wp:inline distT="0" distB="0" distL="0" distR="0" wp14:anchorId="69AEAC78" wp14:editId="6D1B636A">
+            <wp:extent cx="3517900" cy="825500"/>
+            <wp:effectExtent l="0" t="0" r="0" b="0"/>
+            <wp:docPr id="2" name="Imagen 2"/>
+            <wp:cNvGraphicFramePr>
+              <a:graphicFrameLocks xmlns:a="http://schemas.openxmlformats.org/drawingml/2006/main" noChangeAspect="1"/>
+            </wp:cNvGraphicFramePr>
+            <a:graphic xmlns:a="http://schemas.openxmlformats.org/drawingml/2006/main">
+              <a:graphicData uri="http://schemas.openxmlformats.org/drawingml/2006/picture">
+                <pic:pic xmlns:pic="http://schemas.openxmlformats.org/drawingml/2006/picture">
+                  <pic:nvPicPr>
+                    <pic:cNvPr id="1" name=""/>
+                    <pic:cNvPicPr/>
+                  </pic:nvPicPr>
+                  <pic:blipFill>
+                    <a:blip r:embed="rId7"/>
+                    <a:stretch>
+                      <a:fillRect/>
+                    </a:stretch>
+                  </pic:blipFill>
+                  <pic:spPr>
+                    <a:xfrm>
+                      <a:off x="0" y="0"/>
+                      <a:ext cx="3517900" cy="825500"/>
+                    </a:xfrm>
+                    <a:prstGeom prst="rect">
+                      <a:avLst/>
+                    </a:prstGeom>
+                  </pic:spPr>
+                </pic:pic>
+              </a:graphicData>
+            </a:graphic>
+          </wp:inline>
+        </w:drawing>
+      </w:r>
+    </w:p>
+    <w:p>
+      <w:pPr>
+        <w:pStyle w:val="Prrafodelista"/>
+        <w:numPr>
+          <w:ilvl w:val="0"/>
+          <w:numId w:val="1"/>
+        </w:numPr>
+      </w:pPr>
+      <w:r>
+        <w:t>Open a terminal in this path</w:t>
+      </w:r>
+    </w:p>
+    <w:p>
+      <w:pPr>
+        <w:pStyle w:val="Prrafodelista"/>
+        <w:numPr>
+          <w:ilvl w:val="0"/>
+          <w:numId w:val="1"/>
+        </w:numPr>
+        <w:rPr>
+          <w:b/>
+        </w:rPr>
+      </w:pPr>
+      <w:r>
+        <w:t xml:space="preserve">Execute </w:t>
+      </w:r>
+      <w:proofErr w:type="spellStart"/>
+      <w:r>
+        <w:rPr>
+          <w:b/>
+        </w:rPr>
+        <w:t>sudo</w:t>
+      </w:r>
+      <w:proofErr w:type="spellEnd"/>
+      <w:r>
+        <w:rPr>
+          <w:b/>
+        </w:rPr>
+        <w:t xml:space="preserve"> ./trace_ip_linux.sh</w:t>
+      </w:r>
+      <w:r>
+        <w:rPr>
+          <w:b/>
+        </w:rPr>
+        <w:t xml:space="preserve">, </w:t>
+      </w:r>
+      <w:r>
+        <w:t>here, the docker container is created</w:t>
+      </w:r>
+      <w:r>
+        <w:t xml:space="preserve"> and the server and redis instance will be running when the process finished.</w:t>
+      </w:r>
+    </w:p>
+    <w:p>
+      <w:pPr>
+        <w:pStyle w:val="Prrafodelista"/>
+        <w:numPr>
+          <w:ilvl w:val="1"/>
+          <w:numId w:val="1"/>
+        </w:numPr>
+        <w:rPr>
+          <w:b/>
+        </w:rPr>
+      </w:pPr>
+      <w:r>
+        <w:rPr>
+          <w:b/>
+        </w:rPr>
+        <w:t xml:space="preserve">Note: if command doesn’t work, run </w:t>
+      </w:r>
+      <w:proofErr w:type="spellStart"/>
+      <w:r>
+        <w:rPr>
+          <w:b/>
+        </w:rPr>
+        <w:t>chmod</w:t>
+      </w:r>
+      <w:proofErr w:type="spellEnd"/>
+      <w:r>
+        <w:rPr>
+          <w:b/>
+        </w:rPr>
+        <w:t xml:space="preserve"> +x trace_ip_linux.sh.</w:t>
+      </w:r>
+    </w:p>
+    <w:p>
+      <w:pPr>
+        <w:pStyle w:val="Prrafodelista"/>
+        <w:numPr>
+          <w:ilvl w:val="0"/>
+          <w:numId w:val="1"/>
+        </w:numPr>
+      </w:pPr>
+      <w:r>
+        <w:t>Check that server</w:t>
+      </w:r>
+      <w:r>
+        <w:t xml:space="preserve"> and redis instance</w:t>
+      </w:r>
+      <w:r>
+        <w:t xml:space="preserve"> </w:t>
+      </w:r>
+      <w:r>
+        <w:t xml:space="preserve">are </w:t>
+      </w:r>
+      <w:r>
+        <w:t xml:space="preserve"> running.</w:t>
+      </w:r>
+    </w:p>
+    <w:p>
+      <w:pPr>
+        <w:ind w:left="360"/>
+        <w:rPr>
+          <w:b/>
+        </w:rPr>
+      </w:pPr>
+      <w:r>
+        <w:rPr>
+          <w:b/>
+        </w:rPr>
+        <w:lastRenderedPageBreak/>
+        <w:drawing>
+          <wp:inline distT="0" distB="0" distL="0" distR="0" wp14:anchorId="5A9A0788" wp14:editId="66364200">
+            <wp:extent cx="5943600" cy="2272030"/>
+            <wp:effectExtent l="0" t="0" r="0" b="1270"/>
+            <wp:docPr id="3" name="Imagen 3"/>
+            <wp:cNvGraphicFramePr>
+              <a:graphicFrameLocks xmlns:a="http://schemas.openxmlformats.org/drawingml/2006/main" noChangeAspect="1"/>
+            </wp:cNvGraphicFramePr>
+            <a:graphic xmlns:a="http://schemas.openxmlformats.org/drawingml/2006/main">
+              <a:graphicData uri="http://schemas.openxmlformats.org/drawingml/2006/picture">
+                <pic:pic xmlns:pic="http://schemas.openxmlformats.org/drawingml/2006/picture">
+                  <pic:nvPicPr>
+                    <pic:cNvPr id="1" name=""/>
+                    <pic:cNvPicPr/>
+                  </pic:nvPicPr>
+                  <pic:blipFill>
+                    <a:blip r:embed="rId8"/>
+                    <a:stretch>
+                      <a:fillRect/>
+                    </a:stretch>
+                  </pic:blipFill>
+                  <pic:spPr>
+                    <a:xfrm>
+                      <a:off x="0" y="0"/>
+                      <a:ext cx="5943600" cy="2272030"/>
+                    </a:xfrm>
+                    <a:prstGeom prst="rect">
+                      <a:avLst/>
+                    </a:prstGeom>
+                  </pic:spPr>
+                </pic:pic>
+              </a:graphicData>
+            </a:graphic>
+          </wp:inline>
+        </w:drawing>
+      </w:r>
+    </w:p>
+    <w:p/>
+    <w:p>
+      <w:pPr>
+        <w:pStyle w:val="Ttulo2"/>
+      </w:pPr>
+      <w:r>
+        <w:t>Test API</w:t>
+      </w:r>
+    </w:p>
+    <w:p>
+      <w:r>
+        <w:t>APIs Available</w:t>
+      </w:r>
+    </w:p>
+    <w:p>
+      <w:pPr>
+        <w:pStyle w:val="Prrafodelista"/>
+        <w:numPr>
+          <w:ilvl w:val="0"/>
+          <w:numId w:val="3"/>
+        </w:numPr>
+      </w:pPr>
+      <w:proofErr w:type="spellStart"/>
+      <w:r>
+        <w:t>TraceIp</w:t>
+      </w:r>
+      <w:proofErr w:type="spellEnd"/>
+    </w:p>
+    <w:p>
+      <w:pPr>
+        <w:pStyle w:val="Prrafodelista"/>
+        <w:numPr>
+          <w:ilvl w:val="1"/>
+          <w:numId w:val="3"/>
+        </w:numPr>
+      </w:pPr>
+      <w:r>
+        <w:t xml:space="preserve">Required </w:t>
+      </w:r>
+      <w:proofErr w:type="spellStart"/>
+      <w:r>
+        <w:t>param</w:t>
+      </w:r>
+      <w:proofErr w:type="spellEnd"/>
+      <w:r>
+        <w:t xml:space="preserve">: </w:t>
+      </w:r>
+      <w:proofErr w:type="spellStart"/>
+      <w:r>
+        <w:t>Ip</w:t>
+      </w:r>
+      <w:proofErr w:type="spellEnd"/>
+    </w:p>
+    <w:p>
+      <w:pPr>
+        <w:pStyle w:val="Prrafodelista"/>
+        <w:numPr>
+          <w:ilvl w:val="0"/>
+          <w:numId w:val="3"/>
+        </w:numPr>
+      </w:pPr>
+      <w:proofErr w:type="spellStart"/>
+      <w:r>
+        <w:t>GetFurthestDistance</w:t>
+      </w:r>
+      <w:proofErr w:type="spellEnd"/>
+    </w:p>
+    <w:p>
+      <w:pPr>
+        <w:pStyle w:val="Prrafodelista"/>
+        <w:numPr>
+          <w:ilvl w:val="0"/>
+          <w:numId w:val="3"/>
+        </w:numPr>
+      </w:pPr>
+      <w:proofErr w:type="spellStart"/>
+      <w:r>
+        <w:t>GetClosestDistance</w:t>
+      </w:r>
+      <w:proofErr w:type="spellEnd"/>
+    </w:p>
+    <w:p>
+      <w:pPr>
+        <w:pStyle w:val="Prrafodelista"/>
+        <w:numPr>
+          <w:ilvl w:val="0"/>
+          <w:numId w:val="3"/>
+        </w:numPr>
+      </w:pPr>
+      <w:proofErr w:type="spellStart"/>
+      <w:r>
+        <w:t>GetAverageDistance</w:t>
+      </w:r>
+      <w:proofErr w:type="spellEnd"/>
+    </w:p>
+    <w:p>
+      <w:pPr>
+        <w:pStyle w:val="Ttulo3"/>
+        <w:numPr>
+          <w:ilvl w:val="0"/>
+          <w:numId w:val="2"/>
+        </w:numPr>
+      </w:pPr>
+      <w:r>
+        <w:t>Postman:</w:t>
+      </w:r>
+    </w:p>
+    <w:p>
+      <w:pPr>
+        <w:rPr>
+          <w:rFonts w:ascii="Times New Roman" w:eastAsia="Times New Roman" w:hAnsi="Times New Roman" w:cs="Times New Roman"/>
+          <w:sz w:val="24"/>
+          <w:szCs w:val="24"/>
+          <w:lang w:val="es-AR" w:eastAsia="es-ES_tradnl"/>
+        </w:rPr>
+      </w:pPr>
+      <w:proofErr w:type="spellStart"/>
+      <w:r>
+        <w:t>TraceIp</w:t>
+      </w:r>
+      <w:proofErr w:type="spellEnd"/>
+      <w:r>
+        <w:t xml:space="preserve"> : </w:t>
+      </w:r>
+      <w:r>
+        <w:rPr>
+          <w:rFonts w:ascii="Helvetica" w:eastAsia="Times New Roman" w:hAnsi="Helvetica" w:cs="Times New Roman"/>
+          <w:color w:val="212121"/>
+          <w:sz w:val="18"/>
+          <w:szCs w:val="18"/>
+          <w:shd w:val="clear" w:color="auto" w:fill="FFFFFF"/>
+          <w:lang w:val="es-AR" w:eastAsia="es-ES_tradnl"/>
+        </w:rPr>
+        <w:t>http://localhost:5000/Ip/traceip?ip=83.44.196.93</w:t>
+      </w:r>
+    </w:p>
+    <w:p>
+      <w:r>
+        <w:drawing>
+          <wp:inline distT="0" distB="0" distL="0" distR="0" wp14:anchorId="62995674" wp14:editId="2C0A843E">
+            <wp:extent cx="3890046" cy="3165650"/>
+            <wp:effectExtent l="0" t="0" r="0" b="0"/>
+            <wp:docPr id="4" name="Imagen 4"/>
+            <wp:cNvGraphicFramePr>
+              <a:graphicFrameLocks xmlns:a="http://schemas.openxmlformats.org/drawingml/2006/main" noChangeAspect="1"/>
+            </wp:cNvGraphicFramePr>
+            <a:graphic xmlns:a="http://schemas.openxmlformats.org/drawingml/2006/main">
+              <a:graphicData uri="http://schemas.openxmlformats.org/drawingml/2006/picture">
+                <pic:pic xmlns:pic="http://schemas.openxmlformats.org/drawingml/2006/picture">
+                  <pic:nvPicPr>
+                    <pic:cNvPr id="1" name=""/>
+                    <pic:cNvPicPr/>
+                  </pic:nvPicPr>
+                  <pic:blipFill>
+                    <a:blip r:embed="rId9"/>
+                    <a:stretch>
+                      <a:fillRect/>
+                    </a:stretch>
+                  </pic:blipFill>
+                  <pic:spPr>
+                    <a:xfrm>
+                      <a:off x="0" y="0"/>
+                      <a:ext cx="3901793" cy="3175210"/>
+                    </a:xfrm>
+                    <a:prstGeom prst="rect">
+                      <a:avLst/>
+                    </a:prstGeom>
+                  </pic:spPr>
+                </pic:pic>
+              </a:graphicData>
+            </a:graphic>
+          </wp:inline>
+        </w:drawing>
+      </w:r>
+    </w:p>
+    <w:p/>
+    <w:p>
+      <w:pPr>
+        <w:rPr>
+          <w:rFonts w:ascii="Times New Roman" w:eastAsia="Times New Roman" w:hAnsi="Times New Roman" w:cs="Times New Roman"/>
+          <w:sz w:val="24"/>
+          <w:szCs w:val="24"/>
+          <w:lang w:val="es-AR" w:eastAsia="es-ES_tradnl"/>
+        </w:rPr>
+      </w:pPr>
+      <w:proofErr w:type="spellStart"/>
+      <w:r>
+        <w:lastRenderedPageBreak/>
+        <w:t>GetFurthestDistance</w:t>
+      </w:r>
+      <w:proofErr w:type="spellEnd"/>
+      <w:r>
+        <w:t xml:space="preserve">: </w:t>
+      </w:r>
+      <w:r>
+        <w:rPr>
+          <w:rFonts w:ascii="Helvetica" w:eastAsia="Times New Roman" w:hAnsi="Helvetica" w:cs="Times New Roman"/>
+          <w:color w:val="212121"/>
+          <w:sz w:val="18"/>
+          <w:szCs w:val="18"/>
+          <w:shd w:val="clear" w:color="auto" w:fill="FFFFFF"/>
+          <w:lang w:val="es-AR" w:eastAsia="es-ES_tradnl"/>
+        </w:rPr>
+        <w:t>http://localhost:5000/Ip/GetFurthestDistance</w:t>
+      </w:r>
+    </w:p>
+    <w:p/>
+    <w:p>
+      <w:r>
+        <w:drawing>
+          <wp:inline distT="0" distB="0" distL="0" distR="0" wp14:anchorId="5F8E9477" wp14:editId="21EFB2F7">
+            <wp:extent cx="4240924" cy="1867185"/>
+            <wp:effectExtent l="0" t="0" r="1270" b="0"/>
+            <wp:docPr id="5" name="Imagen 5"/>
+            <wp:cNvGraphicFramePr>
+              <a:graphicFrameLocks xmlns:a="http://schemas.openxmlformats.org/drawingml/2006/main" noChangeAspect="1"/>
+            </wp:cNvGraphicFramePr>
+            <a:graphic xmlns:a="http://schemas.openxmlformats.org/drawingml/2006/main">
+              <a:graphicData uri="http://schemas.openxmlformats.org/drawingml/2006/picture">
+                <pic:pic xmlns:pic="http://schemas.openxmlformats.org/drawingml/2006/picture">
+                  <pic:nvPicPr>
+                    <pic:cNvPr id="1" name=""/>
+                    <pic:cNvPicPr/>
+                  </pic:nvPicPr>
+                  <pic:blipFill>
+                    <a:blip r:embed="rId10"/>
+                    <a:stretch>
+                      <a:fillRect/>
+                    </a:stretch>
+                  </pic:blipFill>
+                  <pic:spPr>
+                    <a:xfrm>
+                      <a:off x="0" y="0"/>
+                      <a:ext cx="4258134" cy="1874762"/>
+                    </a:xfrm>
+                    <a:prstGeom prst="rect">
+                      <a:avLst/>
+                    </a:prstGeom>
+                  </pic:spPr>
+                </pic:pic>
+              </a:graphicData>
+            </a:graphic>
+          </wp:inline>
+        </w:drawing>
+      </w:r>
+    </w:p>
+    <w:p>
+      <w:pPr>
+        <w:rPr>
+          <w:rFonts w:ascii="Times New Roman" w:eastAsia="Times New Roman" w:hAnsi="Times New Roman" w:cs="Times New Roman"/>
+          <w:sz w:val="24"/>
+          <w:szCs w:val="24"/>
+          <w:lang w:val="es-AR" w:eastAsia="es-ES_tradnl"/>
+        </w:rPr>
+      </w:pPr>
+      <w:proofErr w:type="spellStart"/>
+      <w:r>
+        <w:t>GetClosestDistance</w:t>
+      </w:r>
+      <w:proofErr w:type="spellEnd"/>
+      <w:r>
+        <w:t xml:space="preserve">: </w:t>
+      </w:r>
+      <w:r>
+        <w:rPr>
+          <w:rFonts w:ascii="Helvetica" w:eastAsia="Times New Roman" w:hAnsi="Helvetica" w:cs="Times New Roman"/>
+          <w:color w:val="212121"/>
+          <w:sz w:val="18"/>
+          <w:szCs w:val="18"/>
+          <w:shd w:val="clear" w:color="auto" w:fill="FFFFFF"/>
+          <w:lang w:val="es-AR" w:eastAsia="es-ES_tradnl"/>
+        </w:rPr>
+        <w:t>http://localhost:5000/Ip/GetClosestDistance</w:t>
+      </w:r>
+    </w:p>
+    <w:p>
+      <w:r>
+        <w:drawing>
+          <wp:inline distT="0" distB="0" distL="0" distR="0" wp14:anchorId="5EBCAFF2" wp14:editId="1A82D149">
+            <wp:extent cx="4398579" cy="1936597"/>
+            <wp:effectExtent l="0" t="0" r="0" b="0"/>
+            <wp:docPr id="6" name="Imagen 6"/>
+            <wp:cNvGraphicFramePr>
+              <a:graphicFrameLocks xmlns:a="http://schemas.openxmlformats.org/drawingml/2006/main" noChangeAspect="1"/>
+            </wp:cNvGraphicFramePr>
+            <a:graphic xmlns:a="http://schemas.openxmlformats.org/drawingml/2006/main">
+              <a:graphicData uri="http://schemas.openxmlformats.org/drawingml/2006/picture">
+                <pic:pic xmlns:pic="http://schemas.openxmlformats.org/drawingml/2006/picture">
+                  <pic:nvPicPr>
+                    <pic:cNvPr id="1" name=""/>
+                    <pic:cNvPicPr/>
+                  </pic:nvPicPr>
+                  <pic:blipFill>
+                    <a:blip r:embed="rId11"/>
+                    <a:stretch>
+                      <a:fillRect/>
+                    </a:stretch>
+                  </pic:blipFill>
+                  <pic:spPr>
+                    <a:xfrm>
+                      <a:off x="0" y="0"/>
+                      <a:ext cx="4409645" cy="1941469"/>
+                    </a:xfrm>
+                    <a:prstGeom prst="rect">
+                      <a:avLst/>
+                    </a:prstGeom>
+                  </pic:spPr>
+                </pic:pic>
+              </a:graphicData>
+            </a:graphic>
+          </wp:inline>
+        </w:drawing>
+      </w:r>
+    </w:p>
+    <w:p/>
+    <w:p>
+      <w:pPr>
+        <w:rPr>
+          <w:rFonts w:ascii="Times New Roman" w:eastAsia="Times New Roman" w:hAnsi="Times New Roman" w:cs="Times New Roman"/>
+          <w:sz w:val="24"/>
+          <w:szCs w:val="24"/>
+          <w:lang w:val="es-AR" w:eastAsia="es-ES_tradnl"/>
+        </w:rPr>
+      </w:pPr>
+      <w:proofErr w:type="spellStart"/>
+      <w:r>
+        <w:t>GetAverageDistance</w:t>
+      </w:r>
+      <w:proofErr w:type="spellEnd"/>
+      <w:r>
+        <w:t xml:space="preserve">: </w:t>
+      </w:r>
+      <w:r>
+        <w:rPr>
+          <w:rFonts w:ascii="Helvetica" w:eastAsia="Times New Roman" w:hAnsi="Helvetica" w:cs="Times New Roman"/>
+          <w:color w:val="212121"/>
+          <w:sz w:val="18"/>
+          <w:szCs w:val="18"/>
+          <w:shd w:val="clear" w:color="auto" w:fill="FFFFFF"/>
+          <w:lang w:val="es-AR" w:eastAsia="es-ES_tradnl"/>
+        </w:rPr>
+        <w:t>http://localhost:5000/Ip/GetAverageDistance</w:t>
+      </w:r>
+      <w:bookmarkStart w:id="0" w:name="_GoBack"/>
+      <w:bookmarkEnd w:id="0"/>
+    </w:p>
+    <w:p>
+      <w:r>
+        <w:drawing>
+          <wp:inline distT="0" distB="0" distL="0" distR="0" wp14:anchorId="0D8F60E3" wp14:editId="589B59FA">
+            <wp:extent cx="4887310" cy="2151774"/>
+            <wp:effectExtent l="0" t="0" r="2540" b="0"/>
+            <wp:docPr id="7" name="Imagen 7"/>
+            <wp:cNvGraphicFramePr>
+              <a:graphicFrameLocks xmlns:a="http://schemas.openxmlformats.org/drawingml/2006/main" noChangeAspect="1"/>
+            </wp:cNvGraphicFramePr>
+            <a:graphic xmlns:a="http://schemas.openxmlformats.org/drawingml/2006/main">
+              <a:graphicData uri="http://schemas.openxmlformats.org/drawingml/2006/picture">
+                <pic:pic xmlns:pic="http://schemas.openxmlformats.org/drawingml/2006/picture">
+                  <pic:nvPicPr>
+                    <pic:cNvPr id="1" name=""/>
+                    <pic:cNvPicPr/>
+                  </pic:nvPicPr>
+                  <pic:blipFill>
+                    <a:blip r:embed="rId12"/>
+                    <a:stretch>
+                      <a:fillRect/>
+                    </a:stretch>
+                  </pic:blipFill>
+                  <pic:spPr>
+                    <a:xfrm>
+                      <a:off x="0" y="0"/>
+                      <a:ext cx="4929046" cy="2170149"/>
+                    </a:xfrm>
+                    <a:prstGeom prst="rect">
+                      <a:avLst/>
+                    </a:prstGeom>
+                  </pic:spPr>
+                </pic:pic>
+              </a:graphicData>
+            </a:graphic>
+          </wp:inline>
+        </w:drawing>
+      </w:r>
+    </w:p>
     <w:p/>
     <w:p/>
     <w:p/>
+    <w:p/>
+    <w:p>
+      <w:r>
+        <w:t>There is available a collection example in repository to import in another computer:</w:t>
+      </w:r>
+    </w:p>
+    <w:p>
+      <w:r>
+        <w:drawing>
+          <wp:inline distT="0" distB="0" distL="0" distR="0" wp14:anchorId="3CFEEB32" wp14:editId="1D19918A">
+            <wp:extent cx="2935984" cy="786086"/>
+            <wp:effectExtent l="0" t="0" r="0" b="1905"/>
+            <wp:docPr id="8" name="Imagen 8"/>
+            <wp:cNvGraphicFramePr>
+              <a:graphicFrameLocks xmlns:a="http://schemas.openxmlformats.org/drawingml/2006/main" noChangeAspect="1"/>
+            </wp:cNvGraphicFramePr>
+            <a:graphic xmlns:a="http://schemas.openxmlformats.org/drawingml/2006/main">
+              <a:graphicData uri="http://schemas.openxmlformats.org/drawingml/2006/picture">
+                <pic:pic xmlns:pic="http://schemas.openxmlformats.org/drawingml/2006/picture">
+                  <pic:nvPicPr>
+                    <pic:cNvPr id="1" name=""/>
+                    <pic:cNvPicPr/>
+                  </pic:nvPicPr>
+                  <pic:blipFill>
+                    <a:blip r:embed="rId13"/>
+                    <a:stretch>
+                      <a:fillRect/>
+                    </a:stretch>
+                  </pic:blipFill>
+                  <pic:spPr>
+                    <a:xfrm>
+                      <a:off x="0" y="0"/>
+                      <a:ext cx="2948991" cy="789569"/>
+                    </a:xfrm>
+                    <a:prstGeom prst="rect">
+                      <a:avLst/>
+                    </a:prstGeom>
+                  </pic:spPr>
+                </pic:pic>
+              </a:graphicData>
+            </a:graphic>
+          </wp:inline>
+        </w:drawing>
+      </w:r>
+    </w:p>
     <w:sectPr>
       <w:pgSz w:w="12240" w:h="15840"/>
       <w:pgMar w:top="1440" w:right="1440" w:bottom="1440" w:left="1440" w:header="708" w:footer="708" w:gutter="0"/>
@@ -197,8 +833,97 @@
 </file>
 
 <file path=word/numbering.xml><?xml version="1.0" encoding="utf-8"?>
-<w:numbering xmlns:wpc="http://schemas.microsoft.com/office/word/2010/wordprocessingCanvas" xmlns:cx="http://schemas.microsoft.com/office/drawing/2014/chartex" xmlns:cx1="http://schemas.microsoft.com/office/drawing/2015/9/8/chartex" xmlns:cx2="http://schemas.microsoft.com/office/drawing/2015/10/21/chartex" xmlns:cx3="http://schemas.microsoft.com/office/drawing/2016/5/9/chartex" xmlns:cx4="http://schemas.microsoft.com/office/drawing/2016/5/10/chartex" xmlns:cx5="http://schemas.microsoft.com/office/drawing/2016/5/11/chartex" xmlns:cx6="http://schemas.microsoft.com/office/drawing/2016/5/12/chartex" xmlns:cx7="http://schemas.microsoft.com/office/drawing/2016/5/13/chartex" xmlns:cx8="http://schemas.microsoft.com/office/drawing/2016/5/14/chartex" xmlns:mc="http://schemas.openxmlformats.org/markup-compatibility/2006" xmlns:aink="http://schemas.microsoft.com/office/drawing/2016/ink" xmlns:am3d="http://schemas.microsoft.com/office/drawing/2017/model3d" xmlns:o="urn:schemas-microsoft-com:office:office" xmlns:oel="http://schemas.microsoft.com/office/2019/extlst" xmlns:r="http://schemas.openxmlformats.org/officeDocument/2006/relationships" xmlns:m="http://schemas.openxmlformats.org/officeDocument/2006/math" xmlns:v="urn:schemas-microsoft-com:vml" xmlns:wp14="http://schemas.microsoft.com/office/word/2010/wordprocessingDrawing" xmlns:wp="http://schemas.openxmlformats.org/drawingml/2006/wordprocessingDrawing" xmlns:w10="urn:schemas-microsoft-com:office:word" xmlns:w="http://schemas.openxmlformats.org/wordprocessingml/2006/main" xmlns:w14="http://schemas.microsoft.com/office/word/2010/wordml" xmlns:w15="http://schemas.microsoft.com/office/word/2012/wordml" xmlns:w16cex="http://schemas.microsoft.com/office/word/2018/wordml/cex" xmlns:w16cid="http://schemas.microsoft.com/office/word/2016/wordml/cid" xmlns:w16="http://schemas.microsoft.com/office/word/2018/wordml" xmlns:w16sdtdh="http://schemas.microsoft.com/office/word/2020/wordml/sdtdatahash" xmlns:w16se="http://schemas.microsoft.com/office/word/2015/wordml/symex" xmlns:wpg="http://schemas.microsoft.com/office/word/2010/wordprocessingGroup" xmlns:wpi="http://schemas.microsoft.com/office/word/2010/wordprocessingInk" xmlns:wne="http://schemas.microsoft.com/office/word/2006/wordml" xmlns:wps="http://schemas.microsoft.com/office/word/2010/wordprocessingShape" mc:Ignorable="w14 w15 w16se w16cid w16 w16cex w16sdtdh wp14">
+<w:numbering xmlns:wpc="http://schemas.microsoft.com/office/word/2010/wordprocessingCanvas" xmlns:cx="http://schemas.microsoft.com/office/drawing/2014/chartex" xmlns:cx1="http://schemas.microsoft.com/office/drawing/2015/9/8/chartex" xmlns:cx2="http://schemas.microsoft.com/office/drawing/2015/10/21/chartex" xmlns:cx3="http://schemas.microsoft.com/office/drawing/2016/5/9/chartex" xmlns:cx4="http://schemas.microsoft.com/office/drawing/2016/5/10/chartex" xmlns:cx5="http://schemas.microsoft.com/office/drawing/2016/5/11/chartex" xmlns:cx6="http://schemas.microsoft.com/office/drawing/2016/5/12/chartex" xmlns:cx7="http://schemas.microsoft.com/office/drawing/2016/5/13/chartex" xmlns:cx8="http://schemas.microsoft.com/office/drawing/2016/5/14/chartex" xmlns:mc="http://schemas.openxmlformats.org/markup-compatibility/2006" xmlns:aink="http://schemas.microsoft.com/office/drawing/2016/ink" xmlns:am3d="http://schemas.microsoft.com/office/drawing/2017/model3d" xmlns:o="urn:schemas-microsoft-com:office:office" xmlns:r="http://schemas.openxmlformats.org/officeDocument/2006/relationships" xmlns:m="http://schemas.openxmlformats.org/officeDocument/2006/math" xmlns:v="urn:schemas-microsoft-com:vml" xmlns:wp14="http://schemas.microsoft.com/office/word/2010/wordprocessingDrawing" xmlns:wp="http://schemas.openxmlformats.org/drawingml/2006/wordprocessingDrawing" xmlns:w10="urn:schemas-microsoft-com:office:word" xmlns:w="http://schemas.openxmlformats.org/wordprocessingml/2006/main" xmlns:w14="http://schemas.microsoft.com/office/word/2010/wordml" xmlns:w15="http://schemas.microsoft.com/office/word/2012/wordml" xmlns:w16cid="http://schemas.microsoft.com/office/word/2016/wordml/cid" xmlns:w16se="http://schemas.microsoft.com/office/word/2015/wordml/symex" xmlns:wpg="http://schemas.microsoft.com/office/word/2010/wordprocessingGroup" xmlns:wpi="http://schemas.microsoft.com/office/word/2010/wordprocessingInk" xmlns:wne="http://schemas.microsoft.com/office/word/2006/wordml" xmlns:wps="http://schemas.microsoft.com/office/word/2010/wordprocessingShape" mc:Ignorable="w14 w15 w16se w16cid wp14">
   <w:abstractNum w:abstractNumId="0" w15:restartNumberingAfterBreak="0">
+    <w:nsid w:val="2CDE088D"/>
+    <w:multiLevelType w:val="hybridMultilevel"/>
+    <w:tmpl w:val="0AA0DB92"/>
+    <w:lvl w:ilvl="0" w:tplc="040A000F">
+      <w:start w:val="1"/>
+      <w:numFmt w:val="decimal"/>
+      <w:lvlText w:val="%1."/>
+      <w:lvlJc w:val="left"/>
+      <w:pPr>
+        <w:ind w:left="720" w:hanging="360"/>
+      </w:pPr>
+      <w:rPr>
+        <w:rFonts w:hint="default"/>
+      </w:rPr>
+    </w:lvl>
+    <w:lvl w:ilvl="1" w:tplc="040A0019" w:tentative="1">
+      <w:start w:val="1"/>
+      <w:numFmt w:val="lowerLetter"/>
+      <w:lvlText w:val="%2."/>
+      <w:lvlJc w:val="left"/>
+      <w:pPr>
+        <w:ind w:left="1440" w:hanging="360"/>
+      </w:pPr>
+    </w:lvl>
+    <w:lvl w:ilvl="2" w:tplc="040A001B" w:tentative="1">
+      <w:start w:val="1"/>
+      <w:numFmt w:val="lowerRoman"/>
+      <w:lvlText w:val="%3."/>
+      <w:lvlJc w:val="right"/>
+      <w:pPr>
+        <w:ind w:left="2160" w:hanging="180"/>
+      </w:pPr>
+    </w:lvl>
+    <w:lvl w:ilvl="3" w:tplc="040A000F" w:tentative="1">
+      <w:start w:val="1"/>
+      <w:numFmt w:val="decimal"/>
+      <w:lvlText w:val="%4."/>
+      <w:lvlJc w:val="left"/>
+      <w:pPr>
+        <w:ind w:left="2880" w:hanging="360"/>
+      </w:pPr>
+    </w:lvl>
+    <w:lvl w:ilvl="4" w:tplc="040A0019" w:tentative="1">
+      <w:start w:val="1"/>
+      <w:numFmt w:val="lowerLetter"/>
+      <w:lvlText w:val="%5."/>
+      <w:lvlJc w:val="left"/>
+      <w:pPr>
+        <w:ind w:left="3600" w:hanging="360"/>
+      </w:pPr>
+    </w:lvl>
+    <w:lvl w:ilvl="5" w:tplc="040A001B" w:tentative="1">
+      <w:start w:val="1"/>
+      <w:numFmt w:val="lowerRoman"/>
+      <w:lvlText w:val="%6."/>
+      <w:lvlJc w:val="right"/>
+      <w:pPr>
+        <w:ind w:left="4320" w:hanging="180"/>
+      </w:pPr>
+    </w:lvl>
+    <w:lvl w:ilvl="6" w:tplc="040A000F" w:tentative="1">
+      <w:start w:val="1"/>
+      <w:numFmt w:val="decimal"/>
+      <w:lvlText w:val="%7."/>
+      <w:lvlJc w:val="left"/>
+      <w:pPr>
+        <w:ind w:left="5040" w:hanging="360"/>
+      </w:pPr>
+    </w:lvl>
+    <w:lvl w:ilvl="7" w:tplc="040A0019" w:tentative="1">
+      <w:start w:val="1"/>
+      <w:numFmt w:val="lowerLetter"/>
+      <w:lvlText w:val="%8."/>
+      <w:lvlJc w:val="left"/>
+      <w:pPr>
+        <w:ind w:left="5760" w:hanging="360"/>
+      </w:pPr>
+    </w:lvl>
+    <w:lvl w:ilvl="8" w:tplc="040A001B" w:tentative="1">
+      <w:start w:val="1"/>
+      <w:numFmt w:val="lowerRoman"/>
+      <w:lvlText w:val="%9."/>
+      <w:lvlJc w:val="right"/>
+      <w:pPr>
+        <w:ind w:left="6480" w:hanging="180"/>
+      </w:pPr>
+    </w:lvl>
+  </w:abstractNum>
+  <w:abstractNum w:abstractNumId="1" w15:restartNumberingAfterBreak="0">
     <w:nsid w:val="2F1B491A"/>
     <w:multiLevelType w:val="hybridMultilevel"/>
     <w:tmpl w:val="6FAA4DC4"/>
@@ -214,7 +939,7 @@
         <w:rFonts w:hint="default"/>
       </w:rPr>
     </w:lvl>
-    <w:lvl w:ilvl="1" w:tplc="04090019" w:tentative="1">
+    <w:lvl w:ilvl="1" w:tplc="04090019">
       <w:start w:val="1"/>
       <w:numFmt w:val="lowerLetter"/>
       <w:lvlText w:val="%2."/>
@@ -287,14 +1012,133 @@
       </w:pPr>
     </w:lvl>
   </w:abstractNum>
-  <w:num w:numId="1" w16cid:durableId="43605411">
+  <w:abstractNum w:abstractNumId="2" w15:restartNumberingAfterBreak="0">
+    <w:nsid w:val="4AB11A4E"/>
+    <w:multiLevelType w:val="hybridMultilevel"/>
+    <w:tmpl w:val="AED23A32"/>
+    <w:lvl w:ilvl="0" w:tplc="040A0001">
+      <w:start w:val="1"/>
+      <w:numFmt w:val="bullet"/>
+      <w:lvlText w:val=""/>
+      <w:lvlJc w:val="left"/>
+      <w:pPr>
+        <w:ind w:left="720" w:hanging="360"/>
+      </w:pPr>
+      <w:rPr>
+        <w:rFonts w:ascii="Symbol" w:hAnsi="Symbol" w:hint="default"/>
+      </w:rPr>
+    </w:lvl>
+    <w:lvl w:ilvl="1" w:tplc="040A0003">
+      <w:start w:val="1"/>
+      <w:numFmt w:val="bullet"/>
+      <w:lvlText w:val="o"/>
+      <w:lvlJc w:val="left"/>
+      <w:pPr>
+        <w:ind w:left="1440" w:hanging="360"/>
+      </w:pPr>
+      <w:rPr>
+        <w:rFonts w:ascii="Courier New" w:hAnsi="Courier New" w:cs="Courier New" w:hint="default"/>
+      </w:rPr>
+    </w:lvl>
+    <w:lvl w:ilvl="2" w:tplc="040A0005" w:tentative="1">
+      <w:start w:val="1"/>
+      <w:numFmt w:val="bullet"/>
+      <w:lvlText w:val=""/>
+      <w:lvlJc w:val="left"/>
+      <w:pPr>
+        <w:ind w:left="2160" w:hanging="360"/>
+      </w:pPr>
+      <w:rPr>
+        <w:rFonts w:ascii="Wingdings" w:hAnsi="Wingdings" w:hint="default"/>
+      </w:rPr>
+    </w:lvl>
+    <w:lvl w:ilvl="3" w:tplc="040A0001" w:tentative="1">
+      <w:start w:val="1"/>
+      <w:numFmt w:val="bullet"/>
+      <w:lvlText w:val=""/>
+      <w:lvlJc w:val="left"/>
+      <w:pPr>
+        <w:ind w:left="2880" w:hanging="360"/>
+      </w:pPr>
+      <w:rPr>
+        <w:rFonts w:ascii="Symbol" w:hAnsi="Symbol" w:hint="default"/>
+      </w:rPr>
+    </w:lvl>
+    <w:lvl w:ilvl="4" w:tplc="040A0003" w:tentative="1">
+      <w:start w:val="1"/>
+      <w:numFmt w:val="bullet"/>
+      <w:lvlText w:val="o"/>
+      <w:lvlJc w:val="left"/>
+      <w:pPr>
+        <w:ind w:left="3600" w:hanging="360"/>
+      </w:pPr>
+      <w:rPr>
+        <w:rFonts w:ascii="Courier New" w:hAnsi="Courier New" w:cs="Courier New" w:hint="default"/>
+      </w:rPr>
+    </w:lvl>
+    <w:lvl w:ilvl="5" w:tplc="040A0005" w:tentative="1">
+      <w:start w:val="1"/>
+      <w:numFmt w:val="bullet"/>
+      <w:lvlText w:val=""/>
+      <w:lvlJc w:val="left"/>
+      <w:pPr>
+        <w:ind w:left="4320" w:hanging="360"/>
+      </w:pPr>
+      <w:rPr>
+        <w:rFonts w:ascii="Wingdings" w:hAnsi="Wingdings" w:hint="default"/>
+      </w:rPr>
+    </w:lvl>
+    <w:lvl w:ilvl="6" w:tplc="040A0001" w:tentative="1">
+      <w:start w:val="1"/>
+      <w:numFmt w:val="bullet"/>
+      <w:lvlText w:val=""/>
+      <w:lvlJc w:val="left"/>
+      <w:pPr>
+        <w:ind w:left="5040" w:hanging="360"/>
+      </w:pPr>
+      <w:rPr>
+        <w:rFonts w:ascii="Symbol" w:hAnsi="Symbol" w:hint="default"/>
+      </w:rPr>
+    </w:lvl>
+    <w:lvl w:ilvl="7" w:tplc="040A0003" w:tentative="1">
+      <w:start w:val="1"/>
+      <w:numFmt w:val="bullet"/>
+      <w:lvlText w:val="o"/>
+      <w:lvlJc w:val="left"/>
+      <w:pPr>
+        <w:ind w:left="5760" w:hanging="360"/>
+      </w:pPr>
+      <w:rPr>
+        <w:rFonts w:ascii="Courier New" w:hAnsi="Courier New" w:cs="Courier New" w:hint="default"/>
+      </w:rPr>
+    </w:lvl>
+    <w:lvl w:ilvl="8" w:tplc="040A0005" w:tentative="1">
+      <w:start w:val="1"/>
+      <w:numFmt w:val="bullet"/>
+      <w:lvlText w:val=""/>
+      <w:lvlJc w:val="left"/>
+      <w:pPr>
+        <w:ind w:left="6480" w:hanging="360"/>
+      </w:pPr>
+      <w:rPr>
+        <w:rFonts w:ascii="Wingdings" w:hAnsi="Wingdings" w:hint="default"/>
+      </w:rPr>
+    </w:lvl>
+  </w:abstractNum>
+  <w:num w:numId="1">
+    <w:abstractNumId w:val="1"/>
+  </w:num>
+  <w:num w:numId="2">
     <w:abstractNumId w:val="0"/>
+  </w:num>
+  <w:num w:numId="3">
+    <w:abstractNumId w:val="2"/>
   </w:num>
 </w:numbering>
 </file>
 
 <file path=word/styles.xml><?xml version="1.0" encoding="utf-8"?>
-<w:styles xmlns:mc="http://schemas.openxmlformats.org/markup-compatibility/2006" xmlns:r="http://schemas.openxmlformats.org/officeDocument/2006/relationships" xmlns:w="http://schemas.openxmlformats.org/wordprocessingml/2006/main" xmlns:w14="http://schemas.microsoft.com/office/word/2010/wordml" xmlns:w15="http://schemas.microsoft.com/office/word/2012/wordml" xmlns:w16cex="http://schemas.microsoft.com/office/word/2018/wordml/cex" xmlns:w16cid="http://schemas.microsoft.com/office/word/2016/wordml/cid" xmlns:w16="http://schemas.microsoft.com/office/word/2018/wordml" xmlns:w16sdtdh="http://schemas.microsoft.com/office/word/2020/wordml/sdtdatahash" xmlns:w16se="http://schemas.microsoft.com/office/word/2015/wordml/symex" mc:Ignorable="w14 w15 w16se w16cid w16 w16cex w16sdtdh">
+<w:styles xmlns:mc="http://schemas.openxmlformats.org/markup-compatibility/2006" xmlns:r="http://schemas.openxmlformats.org/officeDocument/2006/relationships" xmlns:w="http://schemas.openxmlformats.org/wordprocessingml/2006/main" xmlns:w14="http://schemas.microsoft.com/office/word/2010/wordml" xmlns:w15="http://schemas.microsoft.com/office/word/2012/wordml" xmlns:w16cid="http://schemas.microsoft.com/office/word/2016/wordml/cid" xmlns:w16se="http://schemas.microsoft.com/office/word/2015/wordml/symex" mc:Ignorable="w14 w15 w16se w16cid">
   <w:docDefaults>
     <w:rPrDefault>
       <w:rPr>
@@ -310,7 +1154,7 @@
       </w:pPr>
     </w:pPrDefault>
   </w:docDefaults>
-  <w:latentStyles w:defLockedState="0" w:defUIPriority="99" w:defSemiHidden="0" w:defUnhideWhenUsed="0" w:defQFormat="0" w:count="376">
+  <w:latentStyles w:defLockedState="0" w:defUIPriority="99" w:defSemiHidden="0" w:defUnhideWhenUsed="0" w:defQFormat="0" w:count="375">
     <w:lsdException w:name="Normal" w:uiPriority="0" w:qFormat="1"/>
     <w:lsdException w:name="heading 1" w:uiPriority="9" w:qFormat="1"/>
     <w:lsdException w:name="heading 2" w:semiHidden="1" w:uiPriority="9" w:unhideWhenUsed="1" w:qFormat="1"/>
@@ -686,17 +1530,16 @@
     <w:lsdException w:name="Smart Hyperlink" w:semiHidden="1" w:unhideWhenUsed="1"/>
     <w:lsdException w:name="Hashtag" w:semiHidden="1" w:unhideWhenUsed="1"/>
     <w:lsdException w:name="Unresolved Mention" w:semiHidden="1" w:unhideWhenUsed="1"/>
-    <w:lsdException w:name="Smart Link" w:semiHidden="1" w:unhideWhenUsed="1"/>
   </w:latentStyles>
   <w:style w:type="paragraph" w:default="1" w:styleId="Normal">
     <w:name w:val="Normal"/>
     <w:qFormat/>
   </w:style>
-  <w:style w:type="paragraph" w:styleId="Heading1">
+  <w:style w:type="paragraph" w:styleId="Ttulo1">
     <w:name w:val="heading 1"/>
     <w:basedOn w:val="Normal"/>
     <w:next w:val="Normal"/>
-    <w:link w:val="Heading1Char"/>
+    <w:link w:val="Ttulo1Car"/>
     <w:uiPriority w:val="9"/>
     <w:qFormat/>
     <w:rsid w:val="0008021E"/>
@@ -713,11 +1556,11 @@
       <w:szCs w:val="32"/>
     </w:rPr>
   </w:style>
-  <w:style w:type="paragraph" w:styleId="Heading2">
+  <w:style w:type="paragraph" w:styleId="Ttulo2">
     <w:name w:val="heading 2"/>
     <w:basedOn w:val="Normal"/>
     <w:next w:val="Normal"/>
-    <w:link w:val="Heading2Char"/>
+    <w:link w:val="Ttulo2Car"/>
     <w:uiPriority w:val="9"/>
     <w:unhideWhenUsed/>
     <w:qFormat/>
@@ -735,11 +1578,11 @@
       <w:szCs w:val="26"/>
     </w:rPr>
   </w:style>
-  <w:style w:type="paragraph" w:styleId="Heading3">
+  <w:style w:type="paragraph" w:styleId="Ttulo3">
     <w:name w:val="heading 3"/>
     <w:basedOn w:val="Normal"/>
     <w:next w:val="Normal"/>
-    <w:link w:val="Heading3Char"/>
+    <w:link w:val="Ttulo3Car"/>
     <w:uiPriority w:val="9"/>
     <w:unhideWhenUsed/>
     <w:qFormat/>
@@ -757,13 +1600,13 @@
       <w:szCs w:val="24"/>
     </w:rPr>
   </w:style>
-  <w:style w:type="character" w:default="1" w:styleId="DefaultParagraphFont">
+  <w:style w:type="character" w:default="1" w:styleId="Fuentedeprrafopredeter">
     <w:name w:val="Default Paragraph Font"/>
     <w:uiPriority w:val="1"/>
     <w:semiHidden/>
     <w:unhideWhenUsed/>
   </w:style>
-  <w:style w:type="table" w:default="1" w:styleId="TableNormal">
+  <w:style w:type="table" w:default="1" w:styleId="Tablanormal">
     <w:name w:val="Normal Table"/>
     <w:uiPriority w:val="99"/>
     <w:semiHidden/>
@@ -778,16 +1621,16 @@
       </w:tblCellMar>
     </w:tblPr>
   </w:style>
-  <w:style w:type="numbering" w:default="1" w:styleId="NoList">
+  <w:style w:type="numbering" w:default="1" w:styleId="Sinlista">
     <w:name w:val="No List"/>
     <w:uiPriority w:val="99"/>
     <w:semiHidden/>
     <w:unhideWhenUsed/>
   </w:style>
-  <w:style w:type="character" w:customStyle="1" w:styleId="Heading1Char">
-    <w:name w:val="Heading 1 Char"/>
-    <w:basedOn w:val="DefaultParagraphFont"/>
-    <w:link w:val="Heading1"/>
+  <w:style w:type="character" w:customStyle="1" w:styleId="Ttulo1Car">
+    <w:name w:val="Título 1 Car"/>
+    <w:basedOn w:val="Fuentedeprrafopredeter"/>
+    <w:link w:val="Ttulo1"/>
     <w:uiPriority w:val="9"/>
     <w:rsid w:val="0008021E"/>
     <w:rPr>
@@ -797,10 +1640,10 @@
       <w:szCs w:val="32"/>
     </w:rPr>
   </w:style>
-  <w:style w:type="character" w:customStyle="1" w:styleId="Heading2Char">
-    <w:name w:val="Heading 2 Char"/>
-    <w:basedOn w:val="DefaultParagraphFont"/>
-    <w:link w:val="Heading2"/>
+  <w:style w:type="character" w:customStyle="1" w:styleId="Ttulo2Car">
+    <w:name w:val="Título 2 Car"/>
+    <w:basedOn w:val="Fuentedeprrafopredeter"/>
+    <w:link w:val="Ttulo2"/>
     <w:uiPriority w:val="9"/>
     <w:rsid w:val="0008021E"/>
     <w:rPr>
@@ -810,7 +1653,7 @@
       <w:szCs w:val="26"/>
     </w:rPr>
   </w:style>
-  <w:style w:type="paragraph" w:styleId="ListParagraph">
+  <w:style w:type="paragraph" w:styleId="Prrafodelista">
     <w:name w:val="List Paragraph"/>
     <w:basedOn w:val="Normal"/>
     <w:uiPriority w:val="34"/>
@@ -821,9 +1664,9 @@
       <w:contextualSpacing/>
     </w:pPr>
   </w:style>
-  <w:style w:type="character" w:styleId="Hyperlink">
+  <w:style w:type="character" w:styleId="Hipervnculo">
     <w:name w:val="Hyperlink"/>
-    <w:basedOn w:val="DefaultParagraphFont"/>
+    <w:basedOn w:val="Fuentedeprrafopredeter"/>
     <w:uiPriority w:val="99"/>
     <w:unhideWhenUsed/>
     <w:rsid w:val="00BC0189"/>
@@ -832,9 +1675,9 @@
       <w:u w:val="single"/>
     </w:rPr>
   </w:style>
-  <w:style w:type="character" w:styleId="UnresolvedMention">
+  <w:style w:type="character" w:styleId="Mencinsinresolver">
     <w:name w:val="Unresolved Mention"/>
-    <w:basedOn w:val="DefaultParagraphFont"/>
+    <w:basedOn w:val="Fuentedeprrafopredeter"/>
     <w:uiPriority w:val="99"/>
     <w:semiHidden/>
     <w:unhideWhenUsed/>
@@ -844,10 +1687,10 @@
       <w:shd w:val="clear" w:color="auto" w:fill="E1DFDD"/>
     </w:rPr>
   </w:style>
-  <w:style w:type="character" w:customStyle="1" w:styleId="Heading3Char">
-    <w:name w:val="Heading 3 Char"/>
-    <w:basedOn w:val="DefaultParagraphFont"/>
-    <w:link w:val="Heading3"/>
+  <w:style w:type="character" w:customStyle="1" w:styleId="Ttulo3Car">
+    <w:name w:val="Título 3 Car"/>
+    <w:basedOn w:val="Fuentedeprrafopredeter"/>
+    <w:link w:val="Ttulo3"/>
     <w:uiPriority w:val="9"/>
     <w:rsid w:val="00BC0189"/>
     <w:rPr>

</xml_diff>